<commit_message>
Adding FinOps Engineer certification to resume
</commit_message>
<xml_diff>
--- a/scottie-is-xxx/static/files/resume.docx
+++ b/scottie-is-xxx/static/files/resume.docx
@@ -1094,6 +1094,69 @@
     </w:p>
     <w:p>
       <w:pPr>
+        <w:jc w:val="center"/>
+        <w:rPr>
+          <w:rFonts w:ascii="Calibri" w:eastAsia="Gulim" w:hAnsi="Calibri" w:cs="Calibri"/>
+          <w:sz w:val="22"/>
+          <w:szCs w:val="22"/>
+        </w:rPr>
+      </w:pPr>
+      <w:r>
+        <w:rPr>
+          <w:rFonts w:ascii="Calibri" w:eastAsia="Gulim" w:hAnsi="Calibri" w:cs="Calibri"/>
+          <w:noProof/>
+          <w:sz w:val="22"/>
+          <w:szCs w:val="22"/>
+        </w:rPr>
+        <w:drawing>
+          <wp:inline distT="0" distB="0" distL="0" distR="0" wp14:anchorId="2E5753F2" wp14:editId="555BB225">
+            <wp:extent cx="914400" cy="914400"/>
+            <wp:effectExtent l="0" t="0" r="0" b="0"/>
+            <wp:docPr id="580574179" name="Picture 1" descr="A hexagon with a yellow and white hexagon with black text&#10;&#10;Description automatically generated">
+              <a:hlinkClick xmlns:a="http://schemas.openxmlformats.org/drawingml/2006/main" r:id="rId35"/>
+            </wp:docPr>
+            <wp:cNvGraphicFramePr>
+              <a:graphicFrameLocks xmlns:a="http://schemas.openxmlformats.org/drawingml/2006/main" noChangeAspect="1"/>
+            </wp:cNvGraphicFramePr>
+            <a:graphic xmlns:a="http://schemas.openxmlformats.org/drawingml/2006/main">
+              <a:graphicData uri="http://schemas.openxmlformats.org/drawingml/2006/picture">
+                <pic:pic xmlns:pic="http://schemas.openxmlformats.org/drawingml/2006/picture">
+                  <pic:nvPicPr>
+                    <pic:cNvPr id="580574179" name="Picture 1" descr="A hexagon with a yellow and white hexagon with black text&#10;&#10;Description automatically generated">
+                      <a:hlinkClick r:id="rId35"/>
+                    </pic:cNvPr>
+                    <pic:cNvPicPr/>
+                  </pic:nvPicPr>
+                  <pic:blipFill>
+                    <a:blip r:embed="rId36" cstate="print">
+                      <a:extLst>
+                        <a:ext uri="{28A0092B-C50C-407E-A947-70E740481C1C}">
+                          <a14:useLocalDpi xmlns:a14="http://schemas.microsoft.com/office/drawing/2010/main" val="0"/>
+                        </a:ext>
+                      </a:extLst>
+                    </a:blip>
+                    <a:stretch>
+                      <a:fillRect/>
+                    </a:stretch>
+                  </pic:blipFill>
+                  <pic:spPr>
+                    <a:xfrm>
+                      <a:off x="0" y="0"/>
+                      <a:ext cx="914400" cy="914400"/>
+                    </a:xfrm>
+                    <a:prstGeom prst="rect">
+                      <a:avLst/>
+                    </a:prstGeom>
+                  </pic:spPr>
+                </pic:pic>
+              </a:graphicData>
+            </a:graphic>
+          </wp:inline>
+        </w:drawing>
+      </w:r>
+    </w:p>
+    <w:p>
+      <w:pPr>
         <w:pBdr>
           <w:bottom w:val="single" w:sz="4" w:space="1" w:color="auto"/>
         </w:pBdr>
@@ -1357,6 +1420,7 @@
           <w:sz w:val="22"/>
           <w:szCs w:val="22"/>
         </w:rPr>
+        <w:lastRenderedPageBreak/>
         <w:t>Partnering with customer FinOps programs to drive technical roadmaps and organization-wide optimization strategies</w:t>
       </w:r>
     </w:p>
@@ -1467,7 +1531,6 @@
           <w:sz w:val="22"/>
           <w:szCs w:val="22"/>
         </w:rPr>
-        <w:lastRenderedPageBreak/>
         <w:t>December</w:t>
       </w:r>
       <w:r>
@@ -3082,6 +3145,7 @@
           <w:sz w:val="22"/>
           <w:szCs w:val="22"/>
         </w:rPr>
+        <w:lastRenderedPageBreak/>
         <w:t>Performed code reviews and mentored other developers</w:t>
       </w:r>
     </w:p>
@@ -3294,7 +3358,6 @@
           <w:sz w:val="22"/>
           <w:szCs w:val="22"/>
         </w:rPr>
-        <w:lastRenderedPageBreak/>
         <w:t>I</w:t>
       </w:r>
       <w:r>

</xml_diff>

<commit_message>
Adding Kubernetes certification to resume
</commit_message>
<xml_diff>
--- a/scottie-is-xxx/static/files/resume.docx
+++ b/scottie-is-xxx/static/files/resume.docx
@@ -1116,15 +1116,14 @@
       <w:r>
         <w:rPr>
           <w:rFonts w:ascii="Calibri" w:eastAsia="Gulim" w:hAnsi="Calibri" w:cs="Calibri"/>
-          <w:noProof/>
           <w:sz w:val="22"/>
           <w:szCs w:val="22"/>
         </w:rPr>
         <w:drawing>
-          <wp:inline distT="0" distB="0" distL="0" distR="0" wp14:anchorId="2E5753F2" wp14:editId="76182501">
-            <wp:extent cx="640080" cy="640080"/>
+          <wp:inline distT="0" distB="0" distL="0" distR="0" wp14:anchorId="2651FAC5" wp14:editId="6EEEABF6">
+            <wp:extent cx="640748" cy="640748"/>
             <wp:effectExtent l="0" t="0" r="0" b="0"/>
-            <wp:docPr id="580574179" name="Picture 1" descr="A hexagon with a yellow and white hexagon with black text&#10;&#10;Description automatically generated">
+            <wp:docPr id="1414950535" name="Picture 1" descr="A blue and white logo&#10;&#10;Description automatically generated">
               <a:hlinkClick xmlns:a="http://schemas.openxmlformats.org/drawingml/2006/main" r:id="rId35"/>
             </wp:docPr>
             <wp:cNvGraphicFramePr>
@@ -1134,13 +1133,60 @@
               <a:graphicData uri="http://schemas.openxmlformats.org/drawingml/2006/picture">
                 <pic:pic xmlns:pic="http://schemas.openxmlformats.org/drawingml/2006/picture">
                   <pic:nvPicPr>
-                    <pic:cNvPr id="580574179" name="Picture 1" descr="A hexagon with a yellow and white hexagon with black text&#10;&#10;Description automatically generated">
+                    <pic:cNvPr id="1414950535" name="Picture 1" descr="A blue and white logo&#10;&#10;Description automatically generated">
                       <a:hlinkClick r:id="rId35"/>
                     </pic:cNvPr>
                     <pic:cNvPicPr/>
                   </pic:nvPicPr>
                   <pic:blipFill>
-                    <a:blip r:embed="rId36" cstate="print">
+                    <a:blip r:embed="rId36"/>
+                    <a:stretch>
+                      <a:fillRect/>
+                    </a:stretch>
+                  </pic:blipFill>
+                  <pic:spPr>
+                    <a:xfrm>
+                      <a:off x="0" y="0"/>
+                      <a:ext cx="704802" cy="704802"/>
+                    </a:xfrm>
+                    <a:prstGeom prst="rect">
+                      <a:avLst/>
+                    </a:prstGeom>
+                  </pic:spPr>
+                </pic:pic>
+              </a:graphicData>
+            </a:graphic>
+          </wp:inline>
+        </w:drawing>
+      </w:r>
+      <w:r>
+        <w:rPr>
+          <w:rFonts w:ascii="Calibri" w:eastAsia="Gulim" w:hAnsi="Calibri" w:cs="Calibri"/>
+          <w:noProof/>
+          <w:sz w:val="22"/>
+          <w:szCs w:val="22"/>
+        </w:rPr>
+        <w:drawing>
+          <wp:inline distT="0" distB="0" distL="0" distR="0" wp14:anchorId="425005A3" wp14:editId="12F5246C">
+            <wp:extent cx="640080" cy="640080"/>
+            <wp:effectExtent l="0" t="0" r="0" b="0"/>
+            <wp:docPr id="580574179" name="Picture 1" descr="A hexagon with a yellow and white hexagon with black text&#10;&#10;Description automatically generated">
+              <a:hlinkClick xmlns:a="http://schemas.openxmlformats.org/drawingml/2006/main" r:id="rId37"/>
+            </wp:docPr>
+            <wp:cNvGraphicFramePr>
+              <a:graphicFrameLocks xmlns:a="http://schemas.openxmlformats.org/drawingml/2006/main" noChangeAspect="1"/>
+            </wp:cNvGraphicFramePr>
+            <a:graphic xmlns:a="http://schemas.openxmlformats.org/drawingml/2006/main">
+              <a:graphicData uri="http://schemas.openxmlformats.org/drawingml/2006/picture">
+                <pic:pic xmlns:pic="http://schemas.openxmlformats.org/drawingml/2006/picture">
+                  <pic:nvPicPr>
+                    <pic:cNvPr id="580574179" name="Picture 1" descr="A hexagon with a yellow and white hexagon with black text&#10;&#10;Description automatically generated">
+                      <a:hlinkClick r:id="rId37"/>
+                    </pic:cNvPr>
+                    <pic:cNvPicPr/>
+                  </pic:nvPicPr>
+                  <pic:blipFill>
+                    <a:blip r:embed="rId38" cstate="print">
                       <a:extLst>
                         <a:ext uri="{28A0092B-C50C-407E-A947-70E740481C1C}">
                           <a14:useLocalDpi xmlns:a14="http://schemas.microsoft.com/office/drawing/2010/main" val="0"/>

</xml_diff>

<commit_message>
Fixing typo in resume
</commit_message>
<xml_diff>
--- a/scottie-is-xxx/static/files/resume.docx
+++ b/scottie-is-xxx/static/files/resume.docx
@@ -1654,9 +1654,8 @@
         </w:numPr>
         <w:rPr>
           <w:rFonts w:ascii="Calibri" w:eastAsia="Gulim" w:hAnsi="Calibri" w:cs="Calibri"/>
-          <w:b/>
-          <w:sz w:val="12"/>
-          <w:szCs w:val="12"/>
+          <w:sz w:val="22"/>
+          <w:szCs w:val="22"/>
         </w:rPr>
       </w:pPr>
       <w:r>

</xml_diff>

<commit_message>
Adding new certification to resume
</commit_message>
<xml_diff>
--- a/scottie-is-xxx/static/files/resume.docx
+++ b/scottie-is-xxx/static/files/resume.docx
@@ -2964,15 +2964,14 @@
       <w:r>
         <w:rPr>
           <w:rFonts w:ascii="Calibri" w:eastAsia="Gulim" w:hAnsi="Calibri" w:cs="Calibri"/>
-          <w:noProof/>
           <w:sz w:val="22"/>
           <w:szCs w:val="22"/>
         </w:rPr>
         <w:drawing>
-          <wp:inline distT="0" distB="0" distL="0" distR="0" wp14:anchorId="3574D712" wp14:editId="1C0198BB">
-            <wp:extent cx="731520" cy="731520"/>
-            <wp:effectExtent l="0" t="0" r="0" b="0"/>
-            <wp:docPr id="2003672765" name="Picture 1" descr="AWS Technology Serverless">
+          <wp:inline distT="0" distB="0" distL="0" distR="0" wp14:anchorId="3B96B1E2" wp14:editId="40303B89">
+            <wp:extent cx="734190" cy="734190"/>
+            <wp:effectExtent l="0" t="0" r="0" b="2540"/>
+            <wp:docPr id="1955163400" name="Picture 1" descr="AWS Certified Security – Specialty">
               <a:hlinkClick xmlns:a="http://schemas.openxmlformats.org/drawingml/2006/main" r:id="rId23"/>
             </wp:docPr>
             <wp:cNvGraphicFramePr>
@@ -2982,7 +2981,7 @@
               <a:graphicData uri="http://schemas.openxmlformats.org/drawingml/2006/picture">
                 <pic:pic xmlns:pic="http://schemas.openxmlformats.org/drawingml/2006/picture">
                   <pic:nvPicPr>
-                    <pic:cNvPr id="2003672765" name="Picture 1" descr="AWS Technology Serverless">
+                    <pic:cNvPr id="1955163400" name="Picture 1" descr="AWS Certified Security – Specialty">
                       <a:hlinkClick r:id="rId23"/>
                     </pic:cNvPr>
                     <pic:cNvPicPr/>
@@ -2996,7 +2995,7 @@
                   <pic:spPr>
                     <a:xfrm>
                       <a:off x="0" y="0"/>
-                      <a:ext cx="731520" cy="731520"/>
+                      <a:ext cx="788866" cy="788866"/>
                     </a:xfrm>
                     <a:prstGeom prst="rect">
                       <a:avLst/>
@@ -3010,13 +3009,16 @@
       </w:r>
       <w:r>
         <w:rPr>
+          <w:rFonts w:ascii="Calibri" w:eastAsia="Gulim" w:hAnsi="Calibri" w:cs="Calibri"/>
           <w:noProof/>
+          <w:sz w:val="22"/>
+          <w:szCs w:val="22"/>
         </w:rPr>
         <w:drawing>
-          <wp:inline distT="0" distB="0" distL="0" distR="0" wp14:anchorId="62B92924" wp14:editId="54607416">
+          <wp:inline distT="0" distB="0" distL="0" distR="0" wp14:anchorId="3574D712" wp14:editId="1C0198BB">
             <wp:extent cx="731520" cy="731520"/>
-            <wp:effectExtent l="0" t="0" r="5080" b="5080"/>
-            <wp:docPr id="8" name="Picture 8" descr="Microsoft Certified Azure Fundamentals">
+            <wp:effectExtent l="0" t="0" r="0" b="0"/>
+            <wp:docPr id="2003672765" name="Picture 1" descr="AWS Technology Serverless">
               <a:hlinkClick xmlns:a="http://schemas.openxmlformats.org/drawingml/2006/main" r:id="rId25"/>
             </wp:docPr>
             <wp:cNvGraphicFramePr>
@@ -3026,7 +3028,7 @@
               <a:graphicData uri="http://schemas.openxmlformats.org/drawingml/2006/picture">
                 <pic:pic xmlns:pic="http://schemas.openxmlformats.org/drawingml/2006/picture">
                   <pic:nvPicPr>
-                    <pic:cNvPr id="8" name="Picture 8" descr="Microsoft Certified Azure Fundamentals">
+                    <pic:cNvPr id="2003672765" name="Picture 1" descr="AWS Technology Serverless">
                       <a:hlinkClick r:id="rId25"/>
                     </pic:cNvPr>
                     <pic:cNvPicPr/>
@@ -3057,10 +3059,10 @@
           <w:noProof/>
         </w:rPr>
         <w:drawing>
-          <wp:inline distT="0" distB="0" distL="0" distR="0" wp14:anchorId="778A736C" wp14:editId="2FF9FBB5">
+          <wp:inline distT="0" distB="0" distL="0" distR="0" wp14:anchorId="62B92924" wp14:editId="54607416">
             <wp:extent cx="731520" cy="731520"/>
             <wp:effectExtent l="0" t="0" r="5080" b="5080"/>
-            <wp:docPr id="9" name="Picture 9" descr="Microsoft Certified Azure Developer">
+            <wp:docPr id="8" name="Picture 8" descr="Microsoft Certified Azure Fundamentals">
               <a:hlinkClick xmlns:a="http://schemas.openxmlformats.org/drawingml/2006/main" r:id="rId27"/>
             </wp:docPr>
             <wp:cNvGraphicFramePr>
@@ -3070,7 +3072,7 @@
               <a:graphicData uri="http://schemas.openxmlformats.org/drawingml/2006/picture">
                 <pic:pic xmlns:pic="http://schemas.openxmlformats.org/drawingml/2006/picture">
                   <pic:nvPicPr>
-                    <pic:cNvPr id="9" name="Picture 9" descr="Microsoft Certified Azure Developer">
+                    <pic:cNvPr id="8" name="Picture 8" descr="Microsoft Certified Azure Fundamentals">
                       <a:hlinkClick r:id="rId27"/>
                     </pic:cNvPr>
                     <pic:cNvPicPr/>
@@ -3098,16 +3100,13 @@
       </w:r>
       <w:r>
         <w:rPr>
-          <w:rFonts w:ascii="Calibri" w:eastAsia="Gulim" w:hAnsi="Calibri" w:cs="Calibri"/>
           <w:noProof/>
-          <w:sz w:val="22"/>
-          <w:szCs w:val="22"/>
         </w:rPr>
         <w:drawing>
-          <wp:inline distT="0" distB="0" distL="0" distR="0" wp14:anchorId="28E57D17" wp14:editId="2B63AE7D">
+          <wp:inline distT="0" distB="0" distL="0" distR="0" wp14:anchorId="778A736C" wp14:editId="2FF9FBB5">
             <wp:extent cx="731520" cy="731520"/>
-            <wp:effectExtent l="0" t="0" r="0" b="5080"/>
-            <wp:docPr id="501991613" name="Picture 1" descr="Microsoft Certified Azure Administrator">
+            <wp:effectExtent l="0" t="0" r="5080" b="5080"/>
+            <wp:docPr id="9" name="Picture 9" descr="Microsoft Certified Azure Developer">
               <a:hlinkClick xmlns:a="http://schemas.openxmlformats.org/drawingml/2006/main" r:id="rId29"/>
             </wp:docPr>
             <wp:cNvGraphicFramePr>
@@ -3117,7 +3116,7 @@
               <a:graphicData uri="http://schemas.openxmlformats.org/drawingml/2006/picture">
                 <pic:pic xmlns:pic="http://schemas.openxmlformats.org/drawingml/2006/picture">
                   <pic:nvPicPr>
-                    <pic:cNvPr id="501991613" name="Picture 1" descr="Microsoft Certified Azure Administrator">
+                    <pic:cNvPr id="9" name="Picture 9" descr="Microsoft Certified Azure Developer">
                       <a:hlinkClick r:id="rId29"/>
                     </pic:cNvPr>
                     <pic:cNvPicPr/>
@@ -3151,10 +3150,10 @@
           <w:szCs w:val="22"/>
         </w:rPr>
         <w:drawing>
-          <wp:inline distT="0" distB="0" distL="0" distR="0" wp14:anchorId="27F6AE61" wp14:editId="12F3B60B">
+          <wp:inline distT="0" distB="0" distL="0" distR="0" wp14:anchorId="28E57D17" wp14:editId="2B63AE7D">
             <wp:extent cx="731520" cy="731520"/>
-            <wp:effectExtent l="0" t="0" r="5080" b="5080"/>
-            <wp:docPr id="836761426" name="Picture 1" descr="Microsoft Certified Azure Solutions Architect">
+            <wp:effectExtent l="0" t="0" r="0" b="5080"/>
+            <wp:docPr id="501991613" name="Picture 1" descr="Microsoft Certified Azure Administrator">
               <a:hlinkClick xmlns:a="http://schemas.openxmlformats.org/drawingml/2006/main" r:id="rId31"/>
             </wp:docPr>
             <wp:cNvGraphicFramePr>
@@ -3164,7 +3163,7 @@
               <a:graphicData uri="http://schemas.openxmlformats.org/drawingml/2006/picture">
                 <pic:pic xmlns:pic="http://schemas.openxmlformats.org/drawingml/2006/picture">
                   <pic:nvPicPr>
-                    <pic:cNvPr id="836761426" name="Picture 1" descr="Microsoft Certified Azure Solutions Architect">
+                    <pic:cNvPr id="501991613" name="Picture 1" descr="Microsoft Certified Azure Administrator">
                       <a:hlinkClick r:id="rId31"/>
                     </pic:cNvPr>
                     <pic:cNvPicPr/>
@@ -3192,13 +3191,16 @@
       </w:r>
       <w:r>
         <w:rPr>
+          <w:rFonts w:ascii="Calibri" w:eastAsia="Gulim" w:hAnsi="Calibri" w:cs="Calibri"/>
           <w:noProof/>
+          <w:sz w:val="22"/>
+          <w:szCs w:val="22"/>
         </w:rPr>
         <w:drawing>
-          <wp:inline distT="0" distB="0" distL="0" distR="0" wp14:anchorId="558BC96E" wp14:editId="66E03050">
+          <wp:inline distT="0" distB="0" distL="0" distR="0" wp14:anchorId="27F6AE61" wp14:editId="12F3B60B">
             <wp:extent cx="731520" cy="731520"/>
-            <wp:effectExtent l="0" t="0" r="0" b="5080"/>
-            <wp:docPr id="11" name="Picture 11" descr="Terraform Certified Associate">
+            <wp:effectExtent l="0" t="0" r="5080" b="5080"/>
+            <wp:docPr id="836761426" name="Picture 1" descr="Microsoft Certified Azure Solutions Architect">
               <a:hlinkClick xmlns:a="http://schemas.openxmlformats.org/drawingml/2006/main" r:id="rId33"/>
             </wp:docPr>
             <wp:cNvGraphicFramePr>
@@ -3208,7 +3210,7 @@
               <a:graphicData uri="http://schemas.openxmlformats.org/drawingml/2006/picture">
                 <pic:pic xmlns:pic="http://schemas.openxmlformats.org/drawingml/2006/picture">
                   <pic:nvPicPr>
-                    <pic:cNvPr id="11" name="Picture 11" descr="Terraform Certified Associate">
+                    <pic:cNvPr id="836761426" name="Picture 1" descr="Microsoft Certified Azure Solutions Architect">
                       <a:hlinkClick r:id="rId33"/>
                     </pic:cNvPr>
                     <pic:cNvPicPr/>
@@ -3236,16 +3238,13 @@
       </w:r>
       <w:r>
         <w:rPr>
-          <w:rFonts w:ascii="Calibri" w:eastAsia="Gulim" w:hAnsi="Calibri" w:cs="Calibri"/>
           <w:noProof/>
-          <w:sz w:val="22"/>
-          <w:szCs w:val="22"/>
         </w:rPr>
         <w:drawing>
-          <wp:inline distT="0" distB="0" distL="0" distR="0" wp14:anchorId="23F36385" wp14:editId="214B492F">
+          <wp:inline distT="0" distB="0" distL="0" distR="0" wp14:anchorId="558BC96E" wp14:editId="66E03050">
             <wp:extent cx="731520" cy="731520"/>
-            <wp:effectExtent l="0" t="0" r="5080" b="5080"/>
-            <wp:docPr id="1414950535" name="Picture 1" descr="Certified Kubernetes Application Developer">
+            <wp:effectExtent l="0" t="0" r="0" b="5080"/>
+            <wp:docPr id="11" name="Picture 11" descr="Terraform Certified Associate">
               <a:hlinkClick xmlns:a="http://schemas.openxmlformats.org/drawingml/2006/main" r:id="rId35"/>
             </wp:docPr>
             <wp:cNvGraphicFramePr>
@@ -3255,7 +3254,7 @@
               <a:graphicData uri="http://schemas.openxmlformats.org/drawingml/2006/picture">
                 <pic:pic xmlns:pic="http://schemas.openxmlformats.org/drawingml/2006/picture">
                   <pic:nvPicPr>
-                    <pic:cNvPr id="1414950535" name="Picture 1" descr="Certified Kubernetes Application Developer">
+                    <pic:cNvPr id="11" name="Picture 11" descr="Terraform Certified Associate">
                       <a:hlinkClick r:id="rId35"/>
                     </pic:cNvPr>
                     <pic:cNvPicPr/>
@@ -3289,10 +3288,10 @@
           <w:szCs w:val="22"/>
         </w:rPr>
         <w:drawing>
-          <wp:inline distT="0" distB="0" distL="0" distR="0" wp14:anchorId="15C22DEC" wp14:editId="32879EB9">
+          <wp:inline distT="0" distB="0" distL="0" distR="0" wp14:anchorId="23F36385" wp14:editId="214B492F">
             <wp:extent cx="731520" cy="731520"/>
             <wp:effectExtent l="0" t="0" r="5080" b="5080"/>
-            <wp:docPr id="580574179" name="Picture 1" descr="Certified FinOps Engineer">
+            <wp:docPr id="1414950535" name="Picture 1" descr="Certified Kubernetes Application Developer">
               <a:hlinkClick xmlns:a="http://schemas.openxmlformats.org/drawingml/2006/main" r:id="rId37"/>
             </wp:docPr>
             <wp:cNvGraphicFramePr>
@@ -3302,13 +3301,60 @@
               <a:graphicData uri="http://schemas.openxmlformats.org/drawingml/2006/picture">
                 <pic:pic xmlns:pic="http://schemas.openxmlformats.org/drawingml/2006/picture">
                   <pic:nvPicPr>
-                    <pic:cNvPr id="580574179" name="Picture 1" descr="Certified FinOps Engineer">
+                    <pic:cNvPr id="1414950535" name="Picture 1" descr="Certified Kubernetes Application Developer">
                       <a:hlinkClick r:id="rId37"/>
                     </pic:cNvPr>
                     <pic:cNvPicPr/>
                   </pic:nvPicPr>
                   <pic:blipFill>
-                    <a:blip r:embed="rId38" cstate="print">
+                    <a:blip r:embed="rId38"/>
+                    <a:stretch>
+                      <a:fillRect/>
+                    </a:stretch>
+                  </pic:blipFill>
+                  <pic:spPr>
+                    <a:xfrm>
+                      <a:off x="0" y="0"/>
+                      <a:ext cx="731520" cy="731520"/>
+                    </a:xfrm>
+                    <a:prstGeom prst="rect">
+                      <a:avLst/>
+                    </a:prstGeom>
+                  </pic:spPr>
+                </pic:pic>
+              </a:graphicData>
+            </a:graphic>
+          </wp:inline>
+        </w:drawing>
+      </w:r>
+      <w:r>
+        <w:rPr>
+          <w:rFonts w:ascii="Calibri" w:eastAsia="Gulim" w:hAnsi="Calibri" w:cs="Calibri"/>
+          <w:noProof/>
+          <w:sz w:val="22"/>
+          <w:szCs w:val="22"/>
+        </w:rPr>
+        <w:drawing>
+          <wp:inline distT="0" distB="0" distL="0" distR="0" wp14:anchorId="15C22DEC" wp14:editId="32879EB9">
+            <wp:extent cx="731520" cy="731520"/>
+            <wp:effectExtent l="0" t="0" r="5080" b="5080"/>
+            <wp:docPr id="580574179" name="Picture 1" descr="Certified FinOps Engineer">
+              <a:hlinkClick xmlns:a="http://schemas.openxmlformats.org/drawingml/2006/main" r:id="rId39"/>
+            </wp:docPr>
+            <wp:cNvGraphicFramePr>
+              <a:graphicFrameLocks xmlns:a="http://schemas.openxmlformats.org/drawingml/2006/main" noChangeAspect="1"/>
+            </wp:cNvGraphicFramePr>
+            <a:graphic xmlns:a="http://schemas.openxmlformats.org/drawingml/2006/main">
+              <a:graphicData uri="http://schemas.openxmlformats.org/drawingml/2006/picture">
+                <pic:pic xmlns:pic="http://schemas.openxmlformats.org/drawingml/2006/picture">
+                  <pic:nvPicPr>
+                    <pic:cNvPr id="580574179" name="Picture 1" descr="Certified FinOps Engineer">
+                      <a:hlinkClick r:id="rId39"/>
+                    </pic:cNvPr>
+                    <pic:cNvPicPr/>
+                  </pic:nvPicPr>
+                  <pic:blipFill>
+                    <a:blip r:embed="rId40" cstate="print">
                       <a:extLst>
                         <a:ext uri="{28A0092B-C50C-407E-A947-70E740481C1C}">
                           <a14:useLocalDpi xmlns:a14="http://schemas.microsoft.com/office/drawing/2010/main" val="0"/>

</xml_diff>

<commit_message>
Updating executive summary on resume
</commit_message>
<xml_diff>
--- a/scottie-is-xxx/static/files/resume.docx
+++ b/scottie-is-xxx/static/files/resume.docx
@@ -142,7 +142,23 @@
           <w:sz w:val="22"/>
           <w:szCs w:val="22"/>
         </w:rPr>
-        <w:t>engineer and leader</w:t>
+        <w:t>engineer</w:t>
+      </w:r>
+      <w:r>
+        <w:rPr>
+          <w:rFonts w:ascii="Calibri" w:eastAsia="Gulim" w:hAnsi="Calibri" w:cs="Calibri"/>
+          <w:sz w:val="22"/>
+          <w:szCs w:val="22"/>
+        </w:rPr>
+        <w:t xml:space="preserve">, architect, and </w:t>
+      </w:r>
+      <w:r>
+        <w:rPr>
+          <w:rFonts w:ascii="Calibri" w:eastAsia="Gulim" w:hAnsi="Calibri" w:cs="Calibri"/>
+          <w:sz w:val="22"/>
+          <w:szCs w:val="22"/>
+        </w:rPr>
+        <w:t>leader</w:t>
       </w:r>
       <w:r>
         <w:rPr>
@@ -182,7 +198,47 @@
           <w:sz w:val="22"/>
           <w:szCs w:val="22"/>
         </w:rPr>
-        <w:t xml:space="preserve"> years of experience spanning AWS, Azure,</w:t>
+        <w:t xml:space="preserve"> years of</w:t>
+      </w:r>
+      <w:r>
+        <w:rPr>
+          <w:rFonts w:ascii="Calibri" w:eastAsia="Gulim" w:hAnsi="Calibri" w:cs="Calibri"/>
+          <w:sz w:val="22"/>
+          <w:szCs w:val="22"/>
+        </w:rPr>
+        <w:t xml:space="preserve"> professional</w:t>
+      </w:r>
+      <w:r>
+        <w:rPr>
+          <w:rFonts w:ascii="Calibri" w:eastAsia="Gulim" w:hAnsi="Calibri" w:cs="Calibri"/>
+          <w:sz w:val="22"/>
+          <w:szCs w:val="22"/>
+        </w:rPr>
+        <w:t xml:space="preserve"> experience spanning</w:t>
+      </w:r>
+      <w:r>
+        <w:rPr>
+          <w:rFonts w:ascii="Calibri" w:eastAsia="Gulim" w:hAnsi="Calibri" w:cs="Calibri"/>
+          <w:sz w:val="22"/>
+          <w:szCs w:val="22"/>
+        </w:rPr>
+        <w:t xml:space="preserve"> cloud </w:t>
+      </w:r>
+      <w:r>
+        <w:rPr>
+          <w:rFonts w:ascii="Calibri" w:eastAsia="Gulim" w:hAnsi="Calibri" w:cs="Calibri"/>
+          <w:sz w:val="22"/>
+          <w:szCs w:val="22"/>
+        </w:rPr>
+        <w:t>solutions architecture</w:t>
+      </w:r>
+      <w:r>
+        <w:rPr>
+          <w:rFonts w:ascii="Calibri" w:eastAsia="Gulim" w:hAnsi="Calibri" w:cs="Calibri"/>
+          <w:sz w:val="22"/>
+          <w:szCs w:val="22"/>
+        </w:rPr>
+        <w:t>,</w:t>
       </w:r>
       <w:r>
         <w:rPr>
@@ -206,7 +262,15 @@
           <w:sz w:val="22"/>
           <w:szCs w:val="22"/>
         </w:rPr>
-        <w:t xml:space="preserve"> and modern software development.</w:t>
+        <w:t xml:space="preserve"> and software development</w:t>
+      </w:r>
+      <w:r>
+        <w:rPr>
+          <w:rFonts w:ascii="Calibri" w:eastAsia="Gulim" w:hAnsi="Calibri" w:cs="Calibri"/>
+          <w:sz w:val="22"/>
+          <w:szCs w:val="22"/>
+        </w:rPr>
+        <w:t>. Experience in consulting, technical sales, and corporate IT.</w:t>
       </w:r>
       <w:r>
         <w:rPr>
@@ -222,23 +286,55 @@
           <w:sz w:val="22"/>
           <w:szCs w:val="22"/>
         </w:rPr>
-        <w:t xml:space="preserve">Combines deep technical knowledge with strong leadership abilities, having led development </w:t>
-      </w:r>
-      <w:r>
-        <w:rPr>
-          <w:rFonts w:ascii="Calibri" w:eastAsia="Gulim" w:hAnsi="Calibri" w:cs="Calibri"/>
-          <w:sz w:val="22"/>
-          <w:szCs w:val="22"/>
-        </w:rPr>
-        <w:t>projects</w:t>
-      </w:r>
-      <w:r>
-        <w:rPr>
-          <w:rFonts w:ascii="Calibri" w:eastAsia="Gulim" w:hAnsi="Calibri" w:cs="Calibri"/>
-          <w:sz w:val="22"/>
-          <w:szCs w:val="22"/>
-        </w:rPr>
-        <w:t xml:space="preserve">, presented at major industry conferences, and advised C-suite executives on enterprise </w:t>
+        <w:t>Combines deep technical knowledge with strong leadership</w:t>
+      </w:r>
+      <w:r>
+        <w:rPr>
+          <w:rFonts w:ascii="Calibri" w:eastAsia="Gulim" w:hAnsi="Calibri" w:cs="Calibri"/>
+          <w:sz w:val="22"/>
+          <w:szCs w:val="22"/>
+        </w:rPr>
+        <w:t xml:space="preserve"> and communication</w:t>
+      </w:r>
+      <w:r>
+        <w:rPr>
+          <w:rFonts w:ascii="Calibri" w:eastAsia="Gulim" w:hAnsi="Calibri" w:cs="Calibri"/>
+          <w:sz w:val="22"/>
+          <w:szCs w:val="22"/>
+        </w:rPr>
+        <w:t xml:space="preserve"> abilities</w:t>
+      </w:r>
+      <w:r>
+        <w:rPr>
+          <w:rFonts w:ascii="Calibri" w:eastAsia="Gulim" w:hAnsi="Calibri" w:cs="Calibri"/>
+          <w:sz w:val="22"/>
+          <w:szCs w:val="22"/>
+        </w:rPr>
+        <w:t>.</w:t>
+      </w:r>
+      <w:r>
+        <w:rPr>
+          <w:rFonts w:ascii="Calibri" w:eastAsia="Gulim" w:hAnsi="Calibri" w:cs="Calibri"/>
+          <w:sz w:val="22"/>
+          <w:szCs w:val="22"/>
+        </w:rPr>
+        <w:t xml:space="preserve"> </w:t>
+      </w:r>
+      <w:r>
+        <w:rPr>
+          <w:rFonts w:ascii="Calibri" w:eastAsia="Gulim" w:hAnsi="Calibri" w:cs="Calibri"/>
+          <w:sz w:val="22"/>
+          <w:szCs w:val="22"/>
+        </w:rPr>
+        <w:t>Has executed dozens of successful technical projects</w:t>
+      </w:r>
+      <w:r>
+        <w:rPr>
+          <w:rFonts w:ascii="Calibri" w:eastAsia="Gulim" w:hAnsi="Calibri" w:cs="Calibri"/>
+          <w:sz w:val="22"/>
+          <w:szCs w:val="22"/>
+        </w:rPr>
+        <w:t xml:space="preserve">, advised C-suite executives on enterprise </w:t>
       </w:r>
       <w:r>
         <w:rPr>
@@ -263,6 +359,22 @@
           <w:szCs w:val="22"/>
         </w:rPr>
         <w:t>strategy</w:t>
+      </w:r>
+      <w:r>
+        <w:rPr>
+          <w:rFonts w:ascii="Calibri" w:eastAsia="Gulim" w:hAnsi="Calibri" w:cs="Calibri"/>
+          <w:sz w:val="22"/>
+          <w:szCs w:val="22"/>
+        </w:rPr>
+        <w:t xml:space="preserve">, and </w:t>
+      </w:r>
+      <w:r>
+        <w:rPr>
+          <w:rFonts w:ascii="Calibri" w:eastAsia="Gulim" w:hAnsi="Calibri" w:cs="Calibri"/>
+          <w:sz w:val="22"/>
+          <w:szCs w:val="22"/>
+        </w:rPr>
+        <w:t>presented at major industry conferences</w:t>
       </w:r>
       <w:r>
         <w:rPr>

</xml_diff>

<commit_message>
Fixing broken link in resume
</commit_message>
<xml_diff>
--- a/scottie-is-xxx/static/files/resume.docx
+++ b/scottie-is-xxx/static/files/resume.docx
@@ -672,15 +672,7 @@
           <w:sz w:val="22"/>
           <w:szCs w:val="22"/>
         </w:rPr>
-        <w:t xml:space="preserve">, and </w:t>
-      </w:r>
-      <w:r>
-        <w:rPr>
-          <w:rFonts w:ascii="Calibri" w:eastAsia="Gulim" w:hAnsi="Calibri" w:cs="Calibri"/>
-          <w:sz w:val="22"/>
-          <w:szCs w:val="22"/>
-        </w:rPr>
-        <w:t>commitment purchasing strategies</w:t>
+        <w:t>, and commitment purchasing strategies</w:t>
       </w:r>
     </w:p>
     <w:p>
@@ -3833,7 +3825,7 @@
           <w:noProof/>
         </w:rPr>
         <w:drawing>
-          <wp:inline distT="0" distB="0" distL="0" distR="0" wp14:anchorId="558BC96E" wp14:editId="66E03050">
+          <wp:inline distT="0" distB="0" distL="0" distR="0" wp14:anchorId="558BC96E" wp14:editId="214F2798">
             <wp:extent cx="731520" cy="731520"/>
             <wp:effectExtent l="0" t="0" r="0" b="5080"/>
             <wp:docPr id="11" name="Picture 11" descr="Terraform Certified Associate">

</xml_diff>

<commit_message>
Fixing broken resume link
</commit_message>
<xml_diff>
--- a/scottie-is-xxx/static/files/resume.docx
+++ b/scottie-is-xxx/static/files/resume.docx
@@ -3822,13 +3822,15 @@
       </w:r>
       <w:r>
         <w:rPr>
-          <w:noProof/>
+          <w:rFonts w:ascii="Calibri" w:eastAsia="Gulim" w:hAnsi="Calibri" w:cs="Calibri"/>
+          <w:sz w:val="22"/>
+          <w:szCs w:val="22"/>
         </w:rPr>
         <w:drawing>
-          <wp:inline distT="0" distB="0" distL="0" distR="0" wp14:anchorId="558BC96E" wp14:editId="214F2798">
-            <wp:extent cx="731520" cy="731520"/>
-            <wp:effectExtent l="0" t="0" r="0" b="5080"/>
-            <wp:docPr id="11" name="Picture 11" descr="Terraform Certified Associate">
+          <wp:inline distT="0" distB="0" distL="0" distR="0" wp14:anchorId="64BD0C12" wp14:editId="51B172FB">
+            <wp:extent cx="728587" cy="728587"/>
+            <wp:effectExtent l="0" t="0" r="0" b="0"/>
+            <wp:docPr id="1863425375" name="Picture 1" descr="Terraform Certified Associate">
               <a:hlinkClick xmlns:a="http://schemas.openxmlformats.org/drawingml/2006/main" r:id="rId37"/>
             </wp:docPr>
             <wp:cNvGraphicFramePr>
@@ -3838,7 +3840,7 @@
               <a:graphicData uri="http://schemas.openxmlformats.org/drawingml/2006/picture">
                 <pic:pic xmlns:pic="http://schemas.openxmlformats.org/drawingml/2006/picture">
                   <pic:nvPicPr>
-                    <pic:cNvPr id="11" name="Picture 11" descr="Terraform Certified Associate">
+                    <pic:cNvPr id="1863425375" name="Picture 1" descr="Terraform Certified Associate">
                       <a:hlinkClick r:id="rId37"/>
                     </pic:cNvPr>
                     <pic:cNvPicPr/>
@@ -3852,7 +3854,7 @@
                   <pic:spPr>
                     <a:xfrm>
                       <a:off x="0" y="0"/>
-                      <a:ext cx="731520" cy="731520"/>
+                      <a:ext cx="763988" cy="763988"/>
                     </a:xfrm>
                     <a:prstGeom prst="rect">
                       <a:avLst/>
@@ -3972,6 +3974,8 @@
         </w:pBdr>
         <w:rPr>
           <w:rFonts w:ascii="Calibri" w:eastAsia="Gulim" w:hAnsi="Calibri" w:cs="Calibri"/>
+          <w:sz w:val="16"/>
+          <w:szCs w:val="16"/>
         </w:rPr>
       </w:pPr>
     </w:p>

</xml_diff>

<commit_message>
Updating AI blog post
</commit_message>
<xml_diff>
--- a/scottie-is-xxx/static/files/resume.docx
+++ b/scottie-is-xxx/static/files/resume.docx
@@ -90,8 +90,8 @@
       <w:pPr>
         <w:rPr>
           <w:rFonts w:ascii="Calibri" w:eastAsia="Gulim" w:hAnsi="Calibri" w:cs="Calibri"/>
-          <w:sz w:val="16"/>
-          <w:szCs w:val="16"/>
+          <w:sz w:val="12"/>
+          <w:szCs w:val="12"/>
         </w:rPr>
       </w:pPr>
     </w:p>
@@ -403,8 +403,8 @@
         <w:rPr>
           <w:rFonts w:ascii="Calibri" w:eastAsia="Gulim" w:hAnsi="Calibri" w:cs="Calibri"/>
           <w:b/>
-          <w:sz w:val="16"/>
-          <w:szCs w:val="16"/>
+          <w:sz w:val="12"/>
+          <w:szCs w:val="12"/>
         </w:rPr>
       </w:pPr>
     </w:p>
@@ -887,8 +887,8 @@
         <w:rPr>
           <w:rFonts w:ascii="Calibri" w:eastAsia="Gulim" w:hAnsi="Calibri" w:cs="Calibri"/>
           <w:b/>
-          <w:sz w:val="16"/>
-          <w:szCs w:val="16"/>
+          <w:sz w:val="12"/>
+          <w:szCs w:val="12"/>
         </w:rPr>
       </w:pPr>
     </w:p>
@@ -928,6 +928,144 @@
       <w:pPr>
         <w:rPr>
           <w:rFonts w:ascii="Calibri" w:eastAsia="Gulim" w:hAnsi="Calibri" w:cs="Calibri"/>
+          <w:sz w:val="10"/>
+          <w:szCs w:val="10"/>
+        </w:rPr>
+      </w:pPr>
+    </w:p>
+    <w:p>
+      <w:pPr>
+        <w:rPr>
+          <w:rFonts w:ascii="Calibri" w:eastAsia="Gulim" w:hAnsi="Calibri" w:cs="Calibri"/>
+          <w:b/>
+          <w:sz w:val="22"/>
+          <w:szCs w:val="22"/>
+        </w:rPr>
+      </w:pPr>
+      <w:r>
+        <w:rPr>
+          <w:rFonts w:ascii="Calibri" w:eastAsia="Gulim" w:hAnsi="Calibri" w:cs="Calibri"/>
+          <w:b/>
+          <w:sz w:val="22"/>
+          <w:szCs w:val="22"/>
+        </w:rPr>
+        <w:t>SiriusXM</w:t>
+      </w:r>
+      <w:r>
+        <w:rPr>
+          <w:rFonts w:ascii="Calibri" w:eastAsia="Gulim" w:hAnsi="Calibri" w:cs="Calibri"/>
+          <w:b/>
+          <w:sz w:val="22"/>
+          <w:szCs w:val="22"/>
+        </w:rPr>
+        <w:t xml:space="preserve"> | </w:t>
+      </w:r>
+      <w:r>
+        <w:rPr>
+          <w:rFonts w:ascii="Calibri" w:eastAsia="Gulim" w:hAnsi="Calibri" w:cs="Calibri"/>
+          <w:b/>
+          <w:sz w:val="22"/>
+          <w:szCs w:val="22"/>
+        </w:rPr>
+        <w:t>Director</w:t>
+      </w:r>
+      <w:r>
+        <w:rPr>
+          <w:rFonts w:ascii="Calibri" w:eastAsia="Gulim" w:hAnsi="Calibri" w:cs="Calibri"/>
+          <w:b/>
+          <w:sz w:val="22"/>
+          <w:szCs w:val="22"/>
+        </w:rPr>
+        <w:t xml:space="preserve"> |</w:t>
+      </w:r>
+      <w:r>
+        <w:rPr>
+          <w:rFonts w:ascii="Calibri" w:eastAsia="Gulim" w:hAnsi="Calibri" w:cs="Calibri"/>
+          <w:b/>
+          <w:sz w:val="22"/>
+          <w:szCs w:val="22"/>
+        </w:rPr>
+        <w:t xml:space="preserve"> FinOps and Partnerships</w:t>
+      </w:r>
+    </w:p>
+    <w:p>
+      <w:pPr>
+        <w:rPr>
+          <w:rFonts w:ascii="Calibri" w:eastAsia="Gulim" w:hAnsi="Calibri" w:cs="Calibri"/>
+          <w:sz w:val="22"/>
+          <w:szCs w:val="22"/>
+        </w:rPr>
+      </w:pPr>
+      <w:r>
+        <w:rPr>
+          <w:rFonts w:ascii="Calibri" w:eastAsia="Gulim" w:hAnsi="Calibri" w:cs="Calibri"/>
+          <w:sz w:val="22"/>
+          <w:szCs w:val="22"/>
+        </w:rPr>
+        <w:t>June</w:t>
+      </w:r>
+      <w:r>
+        <w:rPr>
+          <w:rFonts w:ascii="Calibri" w:eastAsia="Gulim" w:hAnsi="Calibri" w:cs="Calibri"/>
+          <w:sz w:val="22"/>
+          <w:szCs w:val="22"/>
+        </w:rPr>
+        <w:t xml:space="preserve"> 202</w:t>
+      </w:r>
+      <w:r>
+        <w:rPr>
+          <w:rFonts w:ascii="Calibri" w:eastAsia="Gulim" w:hAnsi="Calibri" w:cs="Calibri"/>
+          <w:sz w:val="22"/>
+          <w:szCs w:val="22"/>
+        </w:rPr>
+        <w:t>5</w:t>
+      </w:r>
+      <w:r>
+        <w:rPr>
+          <w:rFonts w:ascii="Calibri" w:eastAsia="Gulim" w:hAnsi="Calibri" w:cs="Calibri"/>
+          <w:sz w:val="22"/>
+          <w:szCs w:val="22"/>
+        </w:rPr>
+        <w:t xml:space="preserve"> </w:t>
+      </w:r>
+      <w:r>
+        <w:rPr>
+          <w:rFonts w:ascii="Calibri" w:eastAsia="Gulim" w:hAnsi="Calibri" w:cs="Calibri"/>
+          <w:sz w:val="22"/>
+          <w:szCs w:val="22"/>
+        </w:rPr>
+        <w:t xml:space="preserve">– </w:t>
+      </w:r>
+      <w:r>
+        <w:rPr>
+          <w:rFonts w:ascii="Calibri" w:eastAsia="Gulim" w:hAnsi="Calibri" w:cs="Calibri"/>
+          <w:sz w:val="22"/>
+          <w:szCs w:val="22"/>
+        </w:rPr>
+        <w:t>present</w:t>
+      </w:r>
+      <w:r>
+        <w:rPr>
+          <w:rFonts w:ascii="Calibri" w:eastAsia="Gulim" w:hAnsi="Calibri" w:cs="Calibri"/>
+          <w:sz w:val="22"/>
+          <w:szCs w:val="22"/>
+        </w:rPr>
+        <w:t xml:space="preserve"> | </w:t>
+      </w:r>
+      <w:r>
+        <w:rPr>
+          <w:rFonts w:ascii="Calibri" w:eastAsia="Gulim" w:hAnsi="Calibri" w:cs="Calibri"/>
+          <w:sz w:val="22"/>
+          <w:szCs w:val="22"/>
+        </w:rPr>
+        <w:t>Los Angeles, California</w:t>
+      </w:r>
+    </w:p>
+    <w:p>
+      <w:pPr>
+        <w:rPr>
+          <w:rFonts w:ascii="Calibri" w:eastAsia="Gulim" w:hAnsi="Calibri" w:cs="Calibri"/>
+          <w:b/>
           <w:sz w:val="10"/>
           <w:szCs w:val="10"/>
         </w:rPr>
@@ -1968,6 +2106,7 @@
           <w:sz w:val="22"/>
           <w:szCs w:val="22"/>
         </w:rPr>
+        <w:lastRenderedPageBreak/>
         <w:t xml:space="preserve">Slalom | </w:t>
       </w:r>
       <w:r>
@@ -2003,7 +2142,6 @@
           <w:sz w:val="22"/>
           <w:szCs w:val="22"/>
         </w:rPr>
-        <w:lastRenderedPageBreak/>
         <w:t xml:space="preserve">January 2021 – </w:t>
       </w:r>
       <w:r>
@@ -3172,8 +3310,8 @@
       <w:pPr>
         <w:rPr>
           <w:rFonts w:ascii="Calibri" w:eastAsia="Gulim" w:hAnsi="Calibri" w:cs="Calibri"/>
-          <w:sz w:val="16"/>
-          <w:szCs w:val="16"/>
+          <w:sz w:val="12"/>
+          <w:szCs w:val="12"/>
         </w:rPr>
       </w:pPr>
     </w:p>
@@ -3283,8 +3421,8 @@
       <w:pPr>
         <w:rPr>
           <w:rFonts w:ascii="Calibri" w:eastAsia="Gulim" w:hAnsi="Calibri" w:cs="Calibri"/>
-          <w:sz w:val="16"/>
-          <w:szCs w:val="16"/>
+          <w:sz w:val="12"/>
+          <w:szCs w:val="12"/>
         </w:rPr>
       </w:pPr>
     </w:p>
@@ -3927,6 +4065,7 @@
       <w:r>
         <w:rPr>
           <w:rFonts w:ascii="Calibri" w:eastAsia="Gulim" w:hAnsi="Calibri" w:cs="Calibri"/>
+          <w:noProof/>
           <w:sz w:val="22"/>
           <w:szCs w:val="22"/>
         </w:rPr>
@@ -4078,8 +4217,8 @@
         </w:pBdr>
         <w:rPr>
           <w:rFonts w:ascii="Calibri" w:eastAsia="Gulim" w:hAnsi="Calibri" w:cs="Calibri"/>
-          <w:sz w:val="16"/>
-          <w:szCs w:val="16"/>
+          <w:sz w:val="12"/>
+          <w:szCs w:val="12"/>
         </w:rPr>
       </w:pPr>
     </w:p>

</xml_diff>

<commit_message>
Updating title on resume
</commit_message>
<xml_diff>
--- a/scottie-is-xxx/static/files/resume.docx
+++ b/scottie-is-xxx/static/files/resume.docx
@@ -1083,7 +1083,25 @@
           <w:sz w:val="22"/>
           <w:szCs w:val="22"/>
         </w:rPr>
-        <w:t xml:space="preserve"> FinOps and Partnerships</w:t>
+        <w:t xml:space="preserve"> </w:t>
+      </w:r>
+      <w:r>
+        <w:rPr>
+          <w:rFonts w:ascii="Calibri" w:eastAsia="Gulim" w:hAnsi="Calibri" w:cs="Calibri"/>
+          <w:b/>
+          <w:sz w:val="22"/>
+          <w:szCs w:val="22"/>
+        </w:rPr>
+        <w:t xml:space="preserve">Cloud </w:t>
+      </w:r>
+      <w:r>
+        <w:rPr>
+          <w:rFonts w:ascii="Calibri" w:eastAsia="Gulim" w:hAnsi="Calibri" w:cs="Calibri"/>
+          <w:b/>
+          <w:sz w:val="22"/>
+          <w:szCs w:val="22"/>
+        </w:rPr>
+        <w:t>FinOps</w:t>
       </w:r>
     </w:p>
     <w:p>

</xml_diff>